<commit_message>
Q1- Part a,b,c,d and Q2- Part a,b,c,d are done and uploaded
</commit_message>
<xml_diff>
--- a/Q1/Q1_Buck_Boost.docx
+++ b/Q1/Q1_Buck_Boost.docx
@@ -8,6 +8,7 @@
           <w:lang w:val="tr-TR"/>
         </w:rPr>
       </w:pPr>
+      <w:bookmarkStart w:id="0" w:name="_Hlk100432341"/>
       <w:r>
         <w:rPr>
           <w:lang w:val="tr-TR"/>
@@ -187,7 +188,7 @@
                     <pic:cNvPicPr/>
                   </pic:nvPicPr>
                   <pic:blipFill>
-                    <a:blip r:embed="rId4"/>
+                    <a:blip r:embed="rId5"/>
                     <a:stretch>
                       <a:fillRect/>
                     </a:stretch>
@@ -409,14 +410,7 @@
                   <w:rFonts w:ascii="Cambria Math" w:hAnsi="Cambria Math"/>
                   <w:lang w:val="tr-TR"/>
                 </w:rPr>
-                <m:t>×</m:t>
-              </m:r>
-              <m:r>
-                <w:rPr>
-                  <w:rFonts w:ascii="Cambria Math" w:hAnsi="Cambria Math"/>
-                  <w:lang w:val="tr-TR"/>
-                </w:rPr>
-                <m:t>V</m:t>
+                <m:t>×V</m:t>
               </m:r>
             </m:e>
             <m:sub>
@@ -482,14 +476,7 @@
               <w:rFonts w:ascii="Cambria Math" w:hAnsi="Cambria Math"/>
               <w:lang w:val="tr-TR"/>
             </w:rPr>
-            <m:t xml:space="preserve"> </m:t>
-          </m:r>
-          <m:r>
-            <w:rPr>
-              <w:rFonts w:ascii="Cambria Math" w:hAnsi="Cambria Math"/>
-              <w:lang w:val="tr-TR"/>
-            </w:rPr>
-            <m:t>∆</m:t>
+            <m:t xml:space="preserve"> ∆</m:t>
           </m:r>
           <m:sSub>
             <m:sSubPr>
@@ -660,14 +647,7 @@
               <w:rFonts w:ascii="Cambria Math" w:hAnsi="Cambria Math"/>
               <w:lang w:val="tr-TR"/>
             </w:rPr>
-            <m:t xml:space="preserve">=2A and  </m:t>
-          </m:r>
-          <m:r>
-            <w:rPr>
-              <w:rFonts w:ascii="Cambria Math" w:hAnsi="Cambria Math"/>
-              <w:lang w:val="tr-TR"/>
-            </w:rPr>
-            <m:t>∆</m:t>
+            <m:t>=2A and  ∆</m:t>
           </m:r>
           <m:sSub>
             <m:sSubPr>
@@ -739,14 +719,7 @@
               <w:rFonts w:ascii="Cambria Math" w:hAnsi="Cambria Math"/>
               <w:lang w:val="tr-TR"/>
             </w:rPr>
-            <m:t>×0.1</m:t>
-          </m:r>
-          <m:r>
-            <w:rPr>
-              <w:rFonts w:ascii="Cambria Math" w:hAnsi="Cambria Math"/>
-              <w:lang w:val="tr-TR"/>
-            </w:rPr>
-            <m:t>=0.2A</m:t>
+            <m:t>×0.1=0.2A</m:t>
           </m:r>
         </m:oMath>
       </m:oMathPara>
@@ -1162,14 +1135,7 @@
               <w:rFonts w:ascii="Cambria Math" w:hAnsi="Cambria Math"/>
               <w:lang w:val="tr-TR"/>
             </w:rPr>
-            <m:t>∆Q=</m:t>
-          </m:r>
-          <m:r>
-            <w:rPr>
-              <w:rFonts w:ascii="Cambria Math" w:hAnsi="Cambria Math"/>
-              <w:lang w:val="tr-TR"/>
-            </w:rPr>
-            <m:t>0.429×</m:t>
+            <m:t>∆Q=0.429×</m:t>
           </m:r>
           <m:f>
             <m:fPr>
@@ -1205,21 +1171,7 @@
               <w:rFonts w:ascii="Cambria Math" w:hAnsi="Cambria Math"/>
               <w:lang w:val="tr-TR"/>
             </w:rPr>
-            <m:t>×2A=17.16</m:t>
-          </m:r>
-          <m:r>
-            <w:rPr>
-              <w:rFonts w:ascii="Cambria Math" w:hAnsi="Cambria Math"/>
-              <w:lang w:val="tr-TR"/>
-            </w:rPr>
-            <m:t>μ</m:t>
-          </m:r>
-          <m:r>
-            <w:rPr>
-              <w:rFonts w:ascii="Cambria Math" w:hAnsi="Cambria Math"/>
-              <w:lang w:val="tr-TR"/>
-            </w:rPr>
-            <m:t>C</m:t>
+            <m:t>×2A=17.16μC</m:t>
           </m:r>
         </m:oMath>
       </m:oMathPara>
@@ -1228,6 +1180,7 @@
       <w:pPr>
         <w:jc w:val="center"/>
         <w:rPr>
+          <w:rFonts w:eastAsiaTheme="minorEastAsia"/>
           <w:lang w:val="tr-TR"/>
         </w:rPr>
       </w:pPr>
@@ -1321,21 +1274,7 @@
                   <w:rFonts w:ascii="Cambria Math" w:hAnsi="Cambria Math"/>
                   <w:lang w:val="tr-TR"/>
                 </w:rPr>
-                <m:t>17.16</m:t>
-              </m:r>
-              <m:r>
-                <w:rPr>
-                  <w:rFonts w:ascii="Cambria Math" w:hAnsi="Cambria Math"/>
-                  <w:lang w:val="tr-TR"/>
-                </w:rPr>
-                <m:t>μ</m:t>
-              </m:r>
-              <m:r>
-                <w:rPr>
-                  <w:rFonts w:ascii="Cambria Math" w:hAnsi="Cambria Math"/>
-                  <w:lang w:val="tr-TR"/>
-                </w:rPr>
-                <m:t>C</m:t>
+                <m:t>17.16μC</m:t>
               </m:r>
             </m:num>
             <m:den>
@@ -1353,24 +1292,1414 @@
               <w:rFonts w:ascii="Cambria Math" w:hAnsi="Cambria Math"/>
               <w:lang w:val="tr-TR"/>
             </w:rPr>
-            <m:t>=71.5</m:t>
-          </m:r>
-          <m:r>
-            <w:rPr>
-              <w:rFonts w:ascii="Cambria Math" w:hAnsi="Cambria Math"/>
-              <w:lang w:val="tr-TR"/>
-            </w:rPr>
-            <m:t>μ</m:t>
-          </m:r>
-          <m:r>
-            <w:rPr>
-              <w:rFonts w:ascii="Cambria Math" w:hAnsi="Cambria Math"/>
-              <w:lang w:val="tr-TR"/>
-            </w:rPr>
-            <m:t>F</m:t>
+            <m:t>=71.5μF</m:t>
           </m:r>
         </m:oMath>
       </m:oMathPara>
+    </w:p>
+    <w:p>
+      <w:pPr>
+        <w:rPr>
+          <w:rFonts w:eastAsiaTheme="minorEastAsia"/>
+          <w:lang w:val="tr-TR"/>
+        </w:rPr>
+      </w:pPr>
+    </w:p>
+    <w:p>
+      <w:pPr>
+        <w:rPr>
+          <w:rFonts w:eastAsiaTheme="minorEastAsia"/>
+          <w:lang w:val="tr-TR"/>
+        </w:rPr>
+      </w:pPr>
+    </w:p>
+    <w:p>
+      <w:pPr>
+        <w:rPr>
+          <w:rFonts w:eastAsiaTheme="minorEastAsia"/>
+          <w:lang w:val="tr-TR"/>
+        </w:rPr>
+      </w:pPr>
+    </w:p>
+    <w:p>
+      <w:pPr>
+        <w:rPr>
+          <w:rFonts w:eastAsiaTheme="minorEastAsia"/>
+          <w:lang w:val="tr-TR"/>
+        </w:rPr>
+      </w:pPr>
+    </w:p>
+    <w:p>
+      <w:pPr>
+        <w:rPr>
+          <w:rFonts w:eastAsiaTheme="minorEastAsia"/>
+          <w:b/>
+          <w:bCs/>
+          <w:lang w:val="tr-TR"/>
+        </w:rPr>
+      </w:pPr>
+      <w:r>
+        <w:rPr>
+          <w:rFonts w:eastAsiaTheme="minorEastAsia"/>
+          <w:b/>
+          <w:bCs/>
+          <w:lang w:val="tr-TR"/>
+        </w:rPr>
+        <w:lastRenderedPageBreak/>
+        <w:t>c) Component Selection</w:t>
+      </w:r>
+    </w:p>
+    <w:p>
+      <w:pPr>
+        <w:jc w:val="center"/>
+        <w:rPr>
+          <w:rFonts w:eastAsiaTheme="minorEastAsia"/>
+          <w:b/>
+          <w:bCs/>
+          <w:lang w:val="tr-TR"/>
+        </w:rPr>
+      </w:pPr>
+      <w:r>
+        <w:rPr>
+          <w:rFonts w:eastAsiaTheme="minorEastAsia"/>
+          <w:b/>
+          <w:bCs/>
+          <w:lang w:val="tr-TR"/>
+        </w:rPr>
+        <w:t>Table xx: Selected Products with Ratings for Buck-Boost Converter</w:t>
+      </w:r>
+    </w:p>
+    <w:tbl>
+      <w:tblPr>
+        <w:tblW w:w="8620" w:type="dxa"/>
+        <w:tblCellMar>
+          <w:left w:w="70" w:type="dxa"/>
+          <w:right w:w="70" w:type="dxa"/>
+        </w:tblCellMar>
+        <w:tblLook w:val="04A0" w:firstRow="1" w:lastRow="0" w:firstColumn="1" w:lastColumn="0" w:noHBand="0" w:noVBand="1"/>
+      </w:tblPr>
+      <w:tblGrid>
+        <w:gridCol w:w="1320"/>
+        <w:gridCol w:w="2420"/>
+        <w:gridCol w:w="1460"/>
+        <w:gridCol w:w="1540"/>
+        <w:gridCol w:w="1020"/>
+        <w:gridCol w:w="864"/>
+      </w:tblGrid>
+      <w:tr>
+        <w:trPr>
+          <w:trHeight w:val="300"/>
+        </w:trPr>
+        <w:tc>
+          <w:tcPr>
+            <w:tcW w:w="1320" w:type="dxa"/>
+            <w:tcBorders>
+              <w:top w:val="nil"/>
+              <w:left w:val="nil"/>
+              <w:bottom w:val="nil"/>
+              <w:right w:val="nil"/>
+            </w:tcBorders>
+            <w:shd w:val="clear" w:color="000000" w:fill="C6EFCE"/>
+            <w:noWrap/>
+            <w:vAlign w:val="bottom"/>
+            <w:hideMark/>
+          </w:tcPr>
+          <w:p>
+            <w:pPr>
+              <w:spacing w:after="0" w:line="240" w:lineRule="auto"/>
+              <w:rPr>
+                <w:rFonts w:ascii="Calibri" w:eastAsia="Times New Roman" w:hAnsi="Calibri" w:cs="Calibri"/>
+                <w:color w:val="006100"/>
+                <w:lang w:val="tr-TR" w:eastAsia="tr-TR"/>
+              </w:rPr>
+            </w:pPr>
+            <w:r>
+              <w:rPr>
+                <w:rFonts w:ascii="Calibri" w:eastAsia="Times New Roman" w:hAnsi="Calibri" w:cs="Calibri"/>
+                <w:color w:val="006100"/>
+                <w:lang w:val="tr-TR" w:eastAsia="tr-TR"/>
+              </w:rPr>
+              <w:t>Component</w:t>
+            </w:r>
+          </w:p>
+        </w:tc>
+        <w:tc>
+          <w:tcPr>
+            <w:tcW w:w="2420" w:type="dxa"/>
+            <w:tcBorders>
+              <w:top w:val="nil"/>
+              <w:left w:val="nil"/>
+              <w:bottom w:val="nil"/>
+              <w:right w:val="nil"/>
+            </w:tcBorders>
+            <w:shd w:val="clear" w:color="000000" w:fill="C6EFCE"/>
+            <w:noWrap/>
+            <w:vAlign w:val="bottom"/>
+            <w:hideMark/>
+          </w:tcPr>
+          <w:p>
+            <w:pPr>
+              <w:spacing w:after="0" w:line="240" w:lineRule="auto"/>
+              <w:rPr>
+                <w:rFonts w:ascii="Calibri" w:eastAsia="Times New Roman" w:hAnsi="Calibri" w:cs="Calibri"/>
+                <w:color w:val="006100"/>
+                <w:lang w:val="tr-TR" w:eastAsia="tr-TR"/>
+              </w:rPr>
+            </w:pPr>
+            <w:r>
+              <w:rPr>
+                <w:rFonts w:ascii="Calibri" w:eastAsia="Times New Roman" w:hAnsi="Calibri" w:cs="Calibri"/>
+                <w:color w:val="006100"/>
+                <w:lang w:val="tr-TR" w:eastAsia="tr-TR"/>
+              </w:rPr>
+              <w:t>Product</w:t>
+            </w:r>
+          </w:p>
+        </w:tc>
+        <w:tc>
+          <w:tcPr>
+            <w:tcW w:w="1460" w:type="dxa"/>
+            <w:tcBorders>
+              <w:top w:val="nil"/>
+              <w:left w:val="nil"/>
+              <w:bottom w:val="nil"/>
+              <w:right w:val="nil"/>
+            </w:tcBorders>
+            <w:shd w:val="clear" w:color="000000" w:fill="C6EFCE"/>
+            <w:noWrap/>
+            <w:vAlign w:val="bottom"/>
+            <w:hideMark/>
+          </w:tcPr>
+          <w:p>
+            <w:pPr>
+              <w:spacing w:after="0" w:line="240" w:lineRule="auto"/>
+              <w:rPr>
+                <w:rFonts w:ascii="Calibri" w:eastAsia="Times New Roman" w:hAnsi="Calibri" w:cs="Calibri"/>
+                <w:color w:val="006100"/>
+                <w:lang w:val="tr-TR" w:eastAsia="tr-TR"/>
+              </w:rPr>
+            </w:pPr>
+            <w:r>
+              <w:rPr>
+                <w:rFonts w:ascii="Calibri" w:eastAsia="Times New Roman" w:hAnsi="Calibri" w:cs="Calibri"/>
+                <w:color w:val="006100"/>
+                <w:lang w:val="tr-TR" w:eastAsia="tr-TR"/>
+              </w:rPr>
+              <w:t>Voltage Rating</w:t>
+            </w:r>
+          </w:p>
+        </w:tc>
+        <w:tc>
+          <w:tcPr>
+            <w:tcW w:w="1540" w:type="dxa"/>
+            <w:tcBorders>
+              <w:top w:val="nil"/>
+              <w:left w:val="nil"/>
+              <w:bottom w:val="nil"/>
+              <w:right w:val="nil"/>
+            </w:tcBorders>
+            <w:shd w:val="clear" w:color="000000" w:fill="C6EFCE"/>
+            <w:noWrap/>
+            <w:vAlign w:val="bottom"/>
+            <w:hideMark/>
+          </w:tcPr>
+          <w:p>
+            <w:pPr>
+              <w:spacing w:after="0" w:line="240" w:lineRule="auto"/>
+              <w:rPr>
+                <w:rFonts w:ascii="Calibri" w:eastAsia="Times New Roman" w:hAnsi="Calibri" w:cs="Calibri"/>
+                <w:color w:val="006100"/>
+                <w:lang w:val="tr-TR" w:eastAsia="tr-TR"/>
+              </w:rPr>
+            </w:pPr>
+            <w:r>
+              <w:rPr>
+                <w:rFonts w:ascii="Calibri" w:eastAsia="Times New Roman" w:hAnsi="Calibri" w:cs="Calibri"/>
+                <w:color w:val="006100"/>
+                <w:lang w:val="tr-TR" w:eastAsia="tr-TR"/>
+              </w:rPr>
+              <w:t>Current Rating</w:t>
+            </w:r>
+          </w:p>
+        </w:tc>
+        <w:tc>
+          <w:tcPr>
+            <w:tcW w:w="1020" w:type="dxa"/>
+            <w:tcBorders>
+              <w:top w:val="nil"/>
+              <w:left w:val="nil"/>
+              <w:bottom w:val="nil"/>
+              <w:right w:val="nil"/>
+            </w:tcBorders>
+            <w:shd w:val="clear" w:color="000000" w:fill="C6EFCE"/>
+            <w:noWrap/>
+            <w:vAlign w:val="bottom"/>
+            <w:hideMark/>
+          </w:tcPr>
+          <w:p>
+            <w:pPr>
+              <w:spacing w:after="0" w:line="240" w:lineRule="auto"/>
+              <w:rPr>
+                <w:rFonts w:ascii="Calibri" w:eastAsia="Times New Roman" w:hAnsi="Calibri" w:cs="Calibri"/>
+                <w:color w:val="006100"/>
+                <w:lang w:val="tr-TR" w:eastAsia="tr-TR"/>
+              </w:rPr>
+            </w:pPr>
+            <w:r>
+              <w:rPr>
+                <w:rFonts w:ascii="Calibri" w:eastAsia="Times New Roman" w:hAnsi="Calibri" w:cs="Calibri"/>
+                <w:color w:val="006100"/>
+                <w:lang w:val="tr-TR" w:eastAsia="tr-TR"/>
+              </w:rPr>
+              <w:t xml:space="preserve">Price </w:t>
+            </w:r>
+          </w:p>
+        </w:tc>
+        <w:tc>
+          <w:tcPr>
+            <w:tcW w:w="860" w:type="dxa"/>
+            <w:tcBorders>
+              <w:top w:val="nil"/>
+              <w:left w:val="nil"/>
+              <w:bottom w:val="nil"/>
+              <w:right w:val="nil"/>
+            </w:tcBorders>
+            <w:shd w:val="clear" w:color="000000" w:fill="C6EFCE"/>
+            <w:noWrap/>
+            <w:vAlign w:val="bottom"/>
+            <w:hideMark/>
+          </w:tcPr>
+          <w:p>
+            <w:pPr>
+              <w:spacing w:after="0" w:line="240" w:lineRule="auto"/>
+              <w:rPr>
+                <w:rFonts w:ascii="Calibri" w:eastAsia="Times New Roman" w:hAnsi="Calibri" w:cs="Calibri"/>
+                <w:color w:val="006100"/>
+                <w:lang w:val="tr-TR" w:eastAsia="tr-TR"/>
+              </w:rPr>
+            </w:pPr>
+            <w:r>
+              <w:rPr>
+                <w:rFonts w:ascii="Calibri" w:eastAsia="Times New Roman" w:hAnsi="Calibri" w:cs="Calibri"/>
+                <w:color w:val="006100"/>
+                <w:lang w:val="tr-TR" w:eastAsia="tr-TR"/>
+              </w:rPr>
+              <w:t>Amount</w:t>
+            </w:r>
+          </w:p>
+        </w:tc>
+      </w:tr>
+      <w:tr>
+        <w:trPr>
+          <w:trHeight w:val="300"/>
+        </w:trPr>
+        <w:tc>
+          <w:tcPr>
+            <w:tcW w:w="1320" w:type="dxa"/>
+            <w:tcBorders>
+              <w:top w:val="nil"/>
+              <w:left w:val="nil"/>
+              <w:bottom w:val="nil"/>
+              <w:right w:val="nil"/>
+            </w:tcBorders>
+            <w:shd w:val="clear" w:color="000000" w:fill="C6EFCE"/>
+            <w:noWrap/>
+            <w:vAlign w:val="bottom"/>
+            <w:hideMark/>
+          </w:tcPr>
+          <w:p>
+            <w:pPr>
+              <w:spacing w:after="0" w:line="240" w:lineRule="auto"/>
+              <w:rPr>
+                <w:rFonts w:ascii="Calibri" w:eastAsia="Times New Roman" w:hAnsi="Calibri" w:cs="Calibri"/>
+                <w:color w:val="006100"/>
+                <w:lang w:val="tr-TR" w:eastAsia="tr-TR"/>
+              </w:rPr>
+            </w:pPr>
+            <w:r>
+              <w:rPr>
+                <w:rFonts w:ascii="Calibri" w:eastAsia="Times New Roman" w:hAnsi="Calibri" w:cs="Calibri"/>
+                <w:color w:val="006100"/>
+                <w:lang w:val="tr-TR" w:eastAsia="tr-TR"/>
+              </w:rPr>
+              <w:t>L</w:t>
+            </w:r>
+          </w:p>
+        </w:tc>
+        <w:tc>
+          <w:tcPr>
+            <w:tcW w:w="2420" w:type="dxa"/>
+            <w:tcBorders>
+              <w:top w:val="single" w:sz="4" w:space="0" w:color="7F7F7F"/>
+              <w:left w:val="single" w:sz="4" w:space="0" w:color="7F7F7F"/>
+              <w:bottom w:val="single" w:sz="4" w:space="0" w:color="7F7F7F"/>
+              <w:right w:val="single" w:sz="4" w:space="0" w:color="7F7F7F"/>
+            </w:tcBorders>
+            <w:shd w:val="clear" w:color="000000" w:fill="F2F2F2"/>
+            <w:noWrap/>
+            <w:vAlign w:val="bottom"/>
+            <w:hideMark/>
+          </w:tcPr>
+          <w:p>
+            <w:pPr>
+              <w:spacing w:after="0" w:line="240" w:lineRule="auto"/>
+              <w:rPr>
+                <w:rFonts w:ascii="Calibri" w:eastAsia="Times New Roman" w:hAnsi="Calibri" w:cs="Calibri"/>
+                <w:b/>
+                <w:bCs/>
+                <w:color w:val="FA7D00"/>
+                <w:lang w:val="tr-TR" w:eastAsia="tr-TR"/>
+              </w:rPr>
+            </w:pPr>
+            <w:r>
+              <w:rPr>
+                <w:rFonts w:ascii="Calibri" w:eastAsia="Times New Roman" w:hAnsi="Calibri" w:cs="Calibri"/>
+                <w:b/>
+                <w:bCs/>
+                <w:color w:val="FA7D00"/>
+                <w:lang w:val="tr-TR" w:eastAsia="tr-TR"/>
+              </w:rPr>
+              <w:t>744375 29203681</w:t>
+            </w:r>
+          </w:p>
+        </w:tc>
+        <w:tc>
+          <w:tcPr>
+            <w:tcW w:w="1460" w:type="dxa"/>
+            <w:tcBorders>
+              <w:top w:val="single" w:sz="4" w:space="0" w:color="7F7F7F"/>
+              <w:left w:val="nil"/>
+              <w:bottom w:val="single" w:sz="4" w:space="0" w:color="7F7F7F"/>
+              <w:right w:val="single" w:sz="4" w:space="0" w:color="7F7F7F"/>
+            </w:tcBorders>
+            <w:shd w:val="clear" w:color="000000" w:fill="F2F2F2"/>
+            <w:noWrap/>
+            <w:vAlign w:val="bottom"/>
+            <w:hideMark/>
+          </w:tcPr>
+          <w:p>
+            <w:pPr>
+              <w:spacing w:after="0" w:line="240" w:lineRule="auto"/>
+              <w:rPr>
+                <w:rFonts w:ascii="Calibri" w:eastAsia="Times New Roman" w:hAnsi="Calibri" w:cs="Calibri"/>
+                <w:b/>
+                <w:bCs/>
+                <w:color w:val="FA7D00"/>
+                <w:lang w:val="tr-TR" w:eastAsia="tr-TR"/>
+              </w:rPr>
+            </w:pPr>
+            <w:r>
+              <w:rPr>
+                <w:rFonts w:ascii="Calibri" w:eastAsia="Times New Roman" w:hAnsi="Calibri" w:cs="Calibri"/>
+                <w:b/>
+                <w:bCs/>
+                <w:color w:val="FA7D00"/>
+                <w:lang w:val="tr-TR" w:eastAsia="tr-TR"/>
+              </w:rPr>
+              <w:t>-</w:t>
+            </w:r>
+          </w:p>
+        </w:tc>
+        <w:tc>
+          <w:tcPr>
+            <w:tcW w:w="1540" w:type="dxa"/>
+            <w:tcBorders>
+              <w:top w:val="single" w:sz="4" w:space="0" w:color="7F7F7F"/>
+              <w:left w:val="nil"/>
+              <w:bottom w:val="single" w:sz="4" w:space="0" w:color="7F7F7F"/>
+              <w:right w:val="single" w:sz="4" w:space="0" w:color="7F7F7F"/>
+            </w:tcBorders>
+            <w:shd w:val="clear" w:color="000000" w:fill="F2F2F2"/>
+            <w:noWrap/>
+            <w:vAlign w:val="bottom"/>
+            <w:hideMark/>
+          </w:tcPr>
+          <w:p>
+            <w:pPr>
+              <w:spacing w:after="0" w:line="240" w:lineRule="auto"/>
+              <w:rPr>
+                <w:rFonts w:ascii="Calibri" w:eastAsia="Times New Roman" w:hAnsi="Calibri" w:cs="Calibri"/>
+                <w:b/>
+                <w:bCs/>
+                <w:color w:val="FA7D00"/>
+                <w:lang w:val="tr-TR" w:eastAsia="tr-TR"/>
+              </w:rPr>
+            </w:pPr>
+            <w:r>
+              <w:rPr>
+                <w:rFonts w:ascii="Calibri" w:eastAsia="Times New Roman" w:hAnsi="Calibri" w:cs="Calibri"/>
+                <w:b/>
+                <w:bCs/>
+                <w:color w:val="FA7D00"/>
+                <w:lang w:val="tr-TR" w:eastAsia="tr-TR"/>
+              </w:rPr>
+              <w:t>4.8A</w:t>
+            </w:r>
+          </w:p>
+        </w:tc>
+        <w:tc>
+          <w:tcPr>
+            <w:tcW w:w="1020" w:type="dxa"/>
+            <w:tcBorders>
+              <w:top w:val="single" w:sz="4" w:space="0" w:color="7F7F7F"/>
+              <w:left w:val="nil"/>
+              <w:bottom w:val="single" w:sz="4" w:space="0" w:color="7F7F7F"/>
+              <w:right w:val="single" w:sz="4" w:space="0" w:color="7F7F7F"/>
+            </w:tcBorders>
+            <w:shd w:val="clear" w:color="000000" w:fill="F2F2F2"/>
+            <w:noWrap/>
+            <w:vAlign w:val="bottom"/>
+            <w:hideMark/>
+          </w:tcPr>
+          <w:p>
+            <w:pPr>
+              <w:spacing w:after="0" w:line="240" w:lineRule="auto"/>
+              <w:rPr>
+                <w:rFonts w:ascii="Calibri" w:eastAsia="Times New Roman" w:hAnsi="Calibri" w:cs="Calibri"/>
+                <w:b/>
+                <w:bCs/>
+                <w:color w:val="FA7D00"/>
+                <w:lang w:val="tr-TR" w:eastAsia="tr-TR"/>
+              </w:rPr>
+            </w:pPr>
+            <w:r>
+              <w:rPr>
+                <w:rFonts w:ascii="Calibri" w:eastAsia="Times New Roman" w:hAnsi="Calibri" w:cs="Calibri"/>
+                <w:b/>
+                <w:bCs/>
+                <w:color w:val="FA7D00"/>
+                <w:lang w:val="tr-TR" w:eastAsia="tr-TR"/>
+              </w:rPr>
+              <w:t>$9.16000</w:t>
+            </w:r>
+          </w:p>
+        </w:tc>
+        <w:tc>
+          <w:tcPr>
+            <w:tcW w:w="860" w:type="dxa"/>
+            <w:tcBorders>
+              <w:top w:val="single" w:sz="4" w:space="0" w:color="7F7F7F"/>
+              <w:left w:val="nil"/>
+              <w:bottom w:val="single" w:sz="4" w:space="0" w:color="7F7F7F"/>
+              <w:right w:val="single" w:sz="4" w:space="0" w:color="7F7F7F"/>
+            </w:tcBorders>
+            <w:shd w:val="clear" w:color="000000" w:fill="F2F2F2"/>
+            <w:noWrap/>
+            <w:vAlign w:val="bottom"/>
+            <w:hideMark/>
+          </w:tcPr>
+          <w:p>
+            <w:pPr>
+              <w:spacing w:after="0" w:line="240" w:lineRule="auto"/>
+              <w:jc w:val="right"/>
+              <w:rPr>
+                <w:rFonts w:ascii="Calibri" w:eastAsia="Times New Roman" w:hAnsi="Calibri" w:cs="Calibri"/>
+                <w:b/>
+                <w:bCs/>
+                <w:color w:val="FA7D00"/>
+                <w:lang w:val="tr-TR" w:eastAsia="tr-TR"/>
+              </w:rPr>
+            </w:pPr>
+            <w:r>
+              <w:rPr>
+                <w:rFonts w:ascii="Calibri" w:eastAsia="Times New Roman" w:hAnsi="Calibri" w:cs="Calibri"/>
+                <w:b/>
+                <w:bCs/>
+                <w:color w:val="FA7D00"/>
+                <w:lang w:val="tr-TR" w:eastAsia="tr-TR"/>
+              </w:rPr>
+              <w:t>1</w:t>
+            </w:r>
+          </w:p>
+        </w:tc>
+      </w:tr>
+      <w:tr>
+        <w:trPr>
+          <w:trHeight w:val="300"/>
+        </w:trPr>
+        <w:tc>
+          <w:tcPr>
+            <w:tcW w:w="1320" w:type="dxa"/>
+            <w:tcBorders>
+              <w:top w:val="nil"/>
+              <w:left w:val="nil"/>
+              <w:bottom w:val="nil"/>
+              <w:right w:val="nil"/>
+            </w:tcBorders>
+            <w:shd w:val="clear" w:color="000000" w:fill="C6EFCE"/>
+            <w:noWrap/>
+            <w:vAlign w:val="bottom"/>
+            <w:hideMark/>
+          </w:tcPr>
+          <w:p>
+            <w:pPr>
+              <w:spacing w:after="0" w:line="240" w:lineRule="auto"/>
+              <w:rPr>
+                <w:rFonts w:ascii="Calibri" w:eastAsia="Times New Roman" w:hAnsi="Calibri" w:cs="Calibri"/>
+                <w:color w:val="006100"/>
+                <w:lang w:val="tr-TR" w:eastAsia="tr-TR"/>
+              </w:rPr>
+            </w:pPr>
+            <w:r>
+              <w:rPr>
+                <w:rFonts w:ascii="Calibri" w:eastAsia="Times New Roman" w:hAnsi="Calibri" w:cs="Calibri"/>
+                <w:color w:val="006100"/>
+                <w:lang w:val="tr-TR" w:eastAsia="tr-TR"/>
+              </w:rPr>
+              <w:t xml:space="preserve">C </w:t>
+            </w:r>
+          </w:p>
+        </w:tc>
+        <w:tc>
+          <w:tcPr>
+            <w:tcW w:w="2420" w:type="dxa"/>
+            <w:tcBorders>
+              <w:top w:val="nil"/>
+              <w:left w:val="single" w:sz="4" w:space="0" w:color="7F7F7F"/>
+              <w:bottom w:val="single" w:sz="4" w:space="0" w:color="7F7F7F"/>
+              <w:right w:val="single" w:sz="4" w:space="0" w:color="7F7F7F"/>
+            </w:tcBorders>
+            <w:shd w:val="clear" w:color="000000" w:fill="F2F2F2"/>
+            <w:noWrap/>
+            <w:vAlign w:val="bottom"/>
+            <w:hideMark/>
+          </w:tcPr>
+          <w:p>
+            <w:pPr>
+              <w:spacing w:after="0" w:line="240" w:lineRule="auto"/>
+              <w:rPr>
+                <w:rFonts w:ascii="Calibri" w:eastAsia="Times New Roman" w:hAnsi="Calibri" w:cs="Calibri"/>
+                <w:b/>
+                <w:bCs/>
+                <w:color w:val="FA7D00"/>
+                <w:lang w:val="tr-TR" w:eastAsia="tr-TR"/>
+              </w:rPr>
+            </w:pPr>
+            <w:r>
+              <w:rPr>
+                <w:rFonts w:ascii="Calibri" w:eastAsia="Times New Roman" w:hAnsi="Calibri" w:cs="Calibri"/>
+                <w:b/>
+                <w:bCs/>
+                <w:color w:val="FA7D00"/>
+                <w:lang w:val="tr-TR" w:eastAsia="tr-TR"/>
+              </w:rPr>
+              <w:t>C1608X5R1E225K080AB</w:t>
+            </w:r>
+          </w:p>
+        </w:tc>
+        <w:tc>
+          <w:tcPr>
+            <w:tcW w:w="1460" w:type="dxa"/>
+            <w:tcBorders>
+              <w:top w:val="nil"/>
+              <w:left w:val="nil"/>
+              <w:bottom w:val="single" w:sz="4" w:space="0" w:color="7F7F7F"/>
+              <w:right w:val="single" w:sz="4" w:space="0" w:color="7F7F7F"/>
+            </w:tcBorders>
+            <w:shd w:val="clear" w:color="000000" w:fill="F2F2F2"/>
+            <w:noWrap/>
+            <w:vAlign w:val="bottom"/>
+            <w:hideMark/>
+          </w:tcPr>
+          <w:p>
+            <w:pPr>
+              <w:spacing w:after="0" w:line="240" w:lineRule="auto"/>
+              <w:rPr>
+                <w:rFonts w:ascii="Calibri" w:eastAsia="Times New Roman" w:hAnsi="Calibri" w:cs="Calibri"/>
+                <w:b/>
+                <w:bCs/>
+                <w:color w:val="FA7D00"/>
+                <w:lang w:val="tr-TR" w:eastAsia="tr-TR"/>
+              </w:rPr>
+            </w:pPr>
+            <w:r>
+              <w:rPr>
+                <w:rFonts w:ascii="Calibri" w:eastAsia="Times New Roman" w:hAnsi="Calibri" w:cs="Calibri"/>
+                <w:b/>
+                <w:bCs/>
+                <w:color w:val="FA7D00"/>
+                <w:lang w:val="tr-TR" w:eastAsia="tr-TR"/>
+              </w:rPr>
+              <w:t>25V</w:t>
+            </w:r>
+          </w:p>
+        </w:tc>
+        <w:tc>
+          <w:tcPr>
+            <w:tcW w:w="1540" w:type="dxa"/>
+            <w:tcBorders>
+              <w:top w:val="nil"/>
+              <w:left w:val="nil"/>
+              <w:bottom w:val="single" w:sz="4" w:space="0" w:color="7F7F7F"/>
+              <w:right w:val="single" w:sz="4" w:space="0" w:color="7F7F7F"/>
+            </w:tcBorders>
+            <w:shd w:val="clear" w:color="000000" w:fill="F2F2F2"/>
+            <w:noWrap/>
+            <w:vAlign w:val="bottom"/>
+            <w:hideMark/>
+          </w:tcPr>
+          <w:p>
+            <w:pPr>
+              <w:spacing w:after="0" w:line="240" w:lineRule="auto"/>
+              <w:rPr>
+                <w:rFonts w:ascii="Calibri" w:eastAsia="Times New Roman" w:hAnsi="Calibri" w:cs="Calibri"/>
+                <w:b/>
+                <w:bCs/>
+                <w:color w:val="FA7D00"/>
+                <w:lang w:val="tr-TR" w:eastAsia="tr-TR"/>
+              </w:rPr>
+            </w:pPr>
+            <w:r>
+              <w:rPr>
+                <w:rFonts w:ascii="Calibri" w:eastAsia="Times New Roman" w:hAnsi="Calibri" w:cs="Calibri"/>
+                <w:b/>
+                <w:bCs/>
+                <w:color w:val="FA7D00"/>
+                <w:lang w:val="tr-TR" w:eastAsia="tr-TR"/>
+              </w:rPr>
+              <w:t>-</w:t>
+            </w:r>
+          </w:p>
+        </w:tc>
+        <w:tc>
+          <w:tcPr>
+            <w:tcW w:w="1020" w:type="dxa"/>
+            <w:tcBorders>
+              <w:top w:val="nil"/>
+              <w:left w:val="nil"/>
+              <w:bottom w:val="single" w:sz="4" w:space="0" w:color="7F7F7F"/>
+              <w:right w:val="single" w:sz="4" w:space="0" w:color="7F7F7F"/>
+            </w:tcBorders>
+            <w:shd w:val="clear" w:color="000000" w:fill="F2F2F2"/>
+            <w:noWrap/>
+            <w:vAlign w:val="bottom"/>
+            <w:hideMark/>
+          </w:tcPr>
+          <w:p>
+            <w:pPr>
+              <w:spacing w:after="0" w:line="240" w:lineRule="auto"/>
+              <w:rPr>
+                <w:rFonts w:ascii="Calibri" w:eastAsia="Times New Roman" w:hAnsi="Calibri" w:cs="Calibri"/>
+                <w:b/>
+                <w:bCs/>
+                <w:color w:val="FA7D00"/>
+                <w:lang w:val="tr-TR" w:eastAsia="tr-TR"/>
+              </w:rPr>
+            </w:pPr>
+            <w:r>
+              <w:rPr>
+                <w:rFonts w:ascii="Calibri" w:eastAsia="Times New Roman" w:hAnsi="Calibri" w:cs="Calibri"/>
+                <w:b/>
+                <w:bCs/>
+                <w:color w:val="FA7D00"/>
+                <w:lang w:val="tr-TR" w:eastAsia="tr-TR"/>
+              </w:rPr>
+              <w:t>$0.19000</w:t>
+            </w:r>
+          </w:p>
+        </w:tc>
+        <w:tc>
+          <w:tcPr>
+            <w:tcW w:w="860" w:type="dxa"/>
+            <w:tcBorders>
+              <w:top w:val="nil"/>
+              <w:left w:val="nil"/>
+              <w:bottom w:val="single" w:sz="4" w:space="0" w:color="7F7F7F"/>
+              <w:right w:val="single" w:sz="4" w:space="0" w:color="7F7F7F"/>
+            </w:tcBorders>
+            <w:shd w:val="clear" w:color="000000" w:fill="F2F2F2"/>
+            <w:noWrap/>
+            <w:vAlign w:val="bottom"/>
+            <w:hideMark/>
+          </w:tcPr>
+          <w:p>
+            <w:pPr>
+              <w:spacing w:after="0" w:line="240" w:lineRule="auto"/>
+              <w:jc w:val="right"/>
+              <w:rPr>
+                <w:rFonts w:ascii="Calibri" w:eastAsia="Times New Roman" w:hAnsi="Calibri" w:cs="Calibri"/>
+                <w:b/>
+                <w:bCs/>
+                <w:color w:val="FA7D00"/>
+                <w:lang w:val="tr-TR" w:eastAsia="tr-TR"/>
+              </w:rPr>
+            </w:pPr>
+            <w:r>
+              <w:rPr>
+                <w:rFonts w:ascii="Calibri" w:eastAsia="Times New Roman" w:hAnsi="Calibri" w:cs="Calibri"/>
+                <w:b/>
+                <w:bCs/>
+                <w:color w:val="FA7D00"/>
+                <w:lang w:val="tr-TR" w:eastAsia="tr-TR"/>
+              </w:rPr>
+              <w:t>1</w:t>
+            </w:r>
+          </w:p>
+        </w:tc>
+      </w:tr>
+      <w:tr>
+        <w:trPr>
+          <w:trHeight w:val="300"/>
+        </w:trPr>
+        <w:tc>
+          <w:tcPr>
+            <w:tcW w:w="1320" w:type="dxa"/>
+            <w:tcBorders>
+              <w:top w:val="nil"/>
+              <w:left w:val="nil"/>
+              <w:bottom w:val="nil"/>
+              <w:right w:val="nil"/>
+            </w:tcBorders>
+            <w:shd w:val="clear" w:color="000000" w:fill="C6EFCE"/>
+            <w:noWrap/>
+            <w:vAlign w:val="bottom"/>
+            <w:hideMark/>
+          </w:tcPr>
+          <w:p>
+            <w:pPr>
+              <w:spacing w:after="0" w:line="240" w:lineRule="auto"/>
+              <w:rPr>
+                <w:rFonts w:ascii="Calibri" w:eastAsia="Times New Roman" w:hAnsi="Calibri" w:cs="Calibri"/>
+                <w:color w:val="006100"/>
+                <w:lang w:val="tr-TR" w:eastAsia="tr-TR"/>
+              </w:rPr>
+            </w:pPr>
+            <w:r>
+              <w:rPr>
+                <w:rFonts w:ascii="Calibri" w:eastAsia="Times New Roman" w:hAnsi="Calibri" w:cs="Calibri"/>
+                <w:color w:val="006100"/>
+                <w:lang w:val="tr-TR" w:eastAsia="tr-TR"/>
+              </w:rPr>
+              <w:t xml:space="preserve">Diode </w:t>
+            </w:r>
+          </w:p>
+        </w:tc>
+        <w:tc>
+          <w:tcPr>
+            <w:tcW w:w="2420" w:type="dxa"/>
+            <w:tcBorders>
+              <w:top w:val="nil"/>
+              <w:left w:val="single" w:sz="4" w:space="0" w:color="7F7F7F"/>
+              <w:bottom w:val="single" w:sz="4" w:space="0" w:color="7F7F7F"/>
+              <w:right w:val="single" w:sz="4" w:space="0" w:color="7F7F7F"/>
+            </w:tcBorders>
+            <w:shd w:val="clear" w:color="000000" w:fill="F2F2F2"/>
+            <w:noWrap/>
+            <w:vAlign w:val="bottom"/>
+            <w:hideMark/>
+          </w:tcPr>
+          <w:p>
+            <w:pPr>
+              <w:spacing w:after="0" w:line="240" w:lineRule="auto"/>
+              <w:rPr>
+                <w:rFonts w:ascii="Calibri" w:eastAsia="Times New Roman" w:hAnsi="Calibri" w:cs="Calibri"/>
+                <w:b/>
+                <w:bCs/>
+                <w:color w:val="FA7D00"/>
+                <w:lang w:val="tr-TR" w:eastAsia="tr-TR"/>
+              </w:rPr>
+            </w:pPr>
+            <w:r>
+              <w:rPr>
+                <w:rFonts w:ascii="Calibri" w:eastAsia="Times New Roman" w:hAnsi="Calibri" w:cs="Calibri"/>
+                <w:b/>
+                <w:bCs/>
+                <w:color w:val="FA7D00"/>
+                <w:lang w:val="tr-TR" w:eastAsia="tr-TR"/>
+              </w:rPr>
+              <w:t>CDBA540-HF</w:t>
+            </w:r>
+          </w:p>
+        </w:tc>
+        <w:tc>
+          <w:tcPr>
+            <w:tcW w:w="1460" w:type="dxa"/>
+            <w:tcBorders>
+              <w:top w:val="nil"/>
+              <w:left w:val="nil"/>
+              <w:bottom w:val="single" w:sz="4" w:space="0" w:color="7F7F7F"/>
+              <w:right w:val="single" w:sz="4" w:space="0" w:color="7F7F7F"/>
+            </w:tcBorders>
+            <w:shd w:val="clear" w:color="000000" w:fill="F2F2F2"/>
+            <w:noWrap/>
+            <w:vAlign w:val="bottom"/>
+            <w:hideMark/>
+          </w:tcPr>
+          <w:p>
+            <w:pPr>
+              <w:spacing w:after="0" w:line="240" w:lineRule="auto"/>
+              <w:rPr>
+                <w:rFonts w:ascii="Calibri" w:eastAsia="Times New Roman" w:hAnsi="Calibri" w:cs="Calibri"/>
+                <w:b/>
+                <w:bCs/>
+                <w:color w:val="FA7D00"/>
+                <w:lang w:val="tr-TR" w:eastAsia="tr-TR"/>
+              </w:rPr>
+            </w:pPr>
+            <w:r>
+              <w:rPr>
+                <w:rFonts w:ascii="Calibri" w:eastAsia="Times New Roman" w:hAnsi="Calibri" w:cs="Calibri"/>
+                <w:b/>
+                <w:bCs/>
+                <w:color w:val="FA7D00"/>
+                <w:lang w:val="tr-TR" w:eastAsia="tr-TR"/>
+              </w:rPr>
+              <w:t>40V</w:t>
+            </w:r>
+          </w:p>
+        </w:tc>
+        <w:tc>
+          <w:tcPr>
+            <w:tcW w:w="1540" w:type="dxa"/>
+            <w:tcBorders>
+              <w:top w:val="nil"/>
+              <w:left w:val="nil"/>
+              <w:bottom w:val="single" w:sz="4" w:space="0" w:color="7F7F7F"/>
+              <w:right w:val="single" w:sz="4" w:space="0" w:color="7F7F7F"/>
+            </w:tcBorders>
+            <w:shd w:val="clear" w:color="000000" w:fill="F2F2F2"/>
+            <w:noWrap/>
+            <w:vAlign w:val="bottom"/>
+            <w:hideMark/>
+          </w:tcPr>
+          <w:p>
+            <w:pPr>
+              <w:spacing w:after="0" w:line="240" w:lineRule="auto"/>
+              <w:rPr>
+                <w:rFonts w:ascii="Calibri" w:eastAsia="Times New Roman" w:hAnsi="Calibri" w:cs="Calibri"/>
+                <w:b/>
+                <w:bCs/>
+                <w:color w:val="FA7D00"/>
+                <w:lang w:val="tr-TR" w:eastAsia="tr-TR"/>
+              </w:rPr>
+            </w:pPr>
+            <w:r>
+              <w:rPr>
+                <w:rFonts w:ascii="Calibri" w:eastAsia="Times New Roman" w:hAnsi="Calibri" w:cs="Calibri"/>
+                <w:b/>
+                <w:bCs/>
+                <w:color w:val="FA7D00"/>
+                <w:lang w:val="tr-TR" w:eastAsia="tr-TR"/>
+              </w:rPr>
+              <w:t>5A</w:t>
+            </w:r>
+          </w:p>
+        </w:tc>
+        <w:tc>
+          <w:tcPr>
+            <w:tcW w:w="1020" w:type="dxa"/>
+            <w:tcBorders>
+              <w:top w:val="nil"/>
+              <w:left w:val="nil"/>
+              <w:bottom w:val="single" w:sz="4" w:space="0" w:color="7F7F7F"/>
+              <w:right w:val="single" w:sz="4" w:space="0" w:color="7F7F7F"/>
+            </w:tcBorders>
+            <w:shd w:val="clear" w:color="000000" w:fill="F2F2F2"/>
+            <w:noWrap/>
+            <w:vAlign w:val="bottom"/>
+            <w:hideMark/>
+          </w:tcPr>
+          <w:p>
+            <w:pPr>
+              <w:spacing w:after="0" w:line="240" w:lineRule="auto"/>
+              <w:rPr>
+                <w:rFonts w:ascii="Calibri" w:eastAsia="Times New Roman" w:hAnsi="Calibri" w:cs="Calibri"/>
+                <w:b/>
+                <w:bCs/>
+                <w:color w:val="FA7D00"/>
+                <w:lang w:val="tr-TR" w:eastAsia="tr-TR"/>
+              </w:rPr>
+            </w:pPr>
+            <w:r>
+              <w:rPr>
+                <w:rFonts w:ascii="Calibri" w:eastAsia="Times New Roman" w:hAnsi="Calibri" w:cs="Calibri"/>
+                <w:b/>
+                <w:bCs/>
+                <w:color w:val="FA7D00"/>
+                <w:lang w:val="tr-TR" w:eastAsia="tr-TR"/>
+              </w:rPr>
+              <w:t>$0.44000</w:t>
+            </w:r>
+          </w:p>
+        </w:tc>
+        <w:tc>
+          <w:tcPr>
+            <w:tcW w:w="860" w:type="dxa"/>
+            <w:tcBorders>
+              <w:top w:val="nil"/>
+              <w:left w:val="nil"/>
+              <w:bottom w:val="single" w:sz="4" w:space="0" w:color="7F7F7F"/>
+              <w:right w:val="single" w:sz="4" w:space="0" w:color="7F7F7F"/>
+            </w:tcBorders>
+            <w:shd w:val="clear" w:color="000000" w:fill="F2F2F2"/>
+            <w:noWrap/>
+            <w:vAlign w:val="bottom"/>
+            <w:hideMark/>
+          </w:tcPr>
+          <w:p>
+            <w:pPr>
+              <w:spacing w:after="0" w:line="240" w:lineRule="auto"/>
+              <w:jc w:val="right"/>
+              <w:rPr>
+                <w:rFonts w:ascii="Calibri" w:eastAsia="Times New Roman" w:hAnsi="Calibri" w:cs="Calibri"/>
+                <w:b/>
+                <w:bCs/>
+                <w:color w:val="FA7D00"/>
+                <w:lang w:val="tr-TR" w:eastAsia="tr-TR"/>
+              </w:rPr>
+            </w:pPr>
+            <w:r>
+              <w:rPr>
+                <w:rFonts w:ascii="Calibri" w:eastAsia="Times New Roman" w:hAnsi="Calibri" w:cs="Calibri"/>
+                <w:b/>
+                <w:bCs/>
+                <w:color w:val="FA7D00"/>
+                <w:lang w:val="tr-TR" w:eastAsia="tr-TR"/>
+              </w:rPr>
+              <w:t>1</w:t>
+            </w:r>
+          </w:p>
+        </w:tc>
+      </w:tr>
+      <w:tr>
+        <w:trPr>
+          <w:trHeight w:val="300"/>
+        </w:trPr>
+        <w:tc>
+          <w:tcPr>
+            <w:tcW w:w="1320" w:type="dxa"/>
+            <w:tcBorders>
+              <w:top w:val="nil"/>
+              <w:left w:val="nil"/>
+              <w:bottom w:val="nil"/>
+              <w:right w:val="nil"/>
+            </w:tcBorders>
+            <w:shd w:val="clear" w:color="000000" w:fill="C6EFCE"/>
+            <w:noWrap/>
+            <w:vAlign w:val="bottom"/>
+            <w:hideMark/>
+          </w:tcPr>
+          <w:p>
+            <w:pPr>
+              <w:spacing w:after="0" w:line="240" w:lineRule="auto"/>
+              <w:rPr>
+                <w:rFonts w:ascii="Calibri" w:eastAsia="Times New Roman" w:hAnsi="Calibri" w:cs="Calibri"/>
+                <w:color w:val="006100"/>
+                <w:lang w:val="tr-TR" w:eastAsia="tr-TR"/>
+              </w:rPr>
+            </w:pPr>
+            <w:r>
+              <w:rPr>
+                <w:rFonts w:ascii="Calibri" w:eastAsia="Times New Roman" w:hAnsi="Calibri" w:cs="Calibri"/>
+                <w:color w:val="006100"/>
+                <w:lang w:val="tr-TR" w:eastAsia="tr-TR"/>
+              </w:rPr>
+              <w:t>MOSFET</w:t>
+            </w:r>
+          </w:p>
+        </w:tc>
+        <w:tc>
+          <w:tcPr>
+            <w:tcW w:w="2420" w:type="dxa"/>
+            <w:tcBorders>
+              <w:top w:val="nil"/>
+              <w:left w:val="single" w:sz="4" w:space="0" w:color="7F7F7F"/>
+              <w:bottom w:val="single" w:sz="4" w:space="0" w:color="7F7F7F"/>
+              <w:right w:val="single" w:sz="4" w:space="0" w:color="7F7F7F"/>
+            </w:tcBorders>
+            <w:shd w:val="clear" w:color="000000" w:fill="F2F2F2"/>
+            <w:noWrap/>
+            <w:vAlign w:val="bottom"/>
+            <w:hideMark/>
+          </w:tcPr>
+          <w:p>
+            <w:pPr>
+              <w:spacing w:after="0" w:line="240" w:lineRule="auto"/>
+              <w:rPr>
+                <w:rFonts w:ascii="Calibri" w:eastAsia="Times New Roman" w:hAnsi="Calibri" w:cs="Calibri"/>
+                <w:b/>
+                <w:bCs/>
+                <w:color w:val="FA7D00"/>
+                <w:lang w:val="tr-TR" w:eastAsia="tr-TR"/>
+              </w:rPr>
+            </w:pPr>
+            <w:r>
+              <w:rPr>
+                <w:rFonts w:ascii="Calibri" w:eastAsia="Times New Roman" w:hAnsi="Calibri" w:cs="Calibri"/>
+                <w:b/>
+                <w:bCs/>
+                <w:color w:val="FA7D00"/>
+                <w:lang w:val="tr-TR" w:eastAsia="tr-TR"/>
+              </w:rPr>
+              <w:t>2156-FDS5692Z-FSTR-ND</w:t>
+            </w:r>
+          </w:p>
+        </w:tc>
+        <w:tc>
+          <w:tcPr>
+            <w:tcW w:w="1460" w:type="dxa"/>
+            <w:tcBorders>
+              <w:top w:val="nil"/>
+              <w:left w:val="nil"/>
+              <w:bottom w:val="single" w:sz="4" w:space="0" w:color="7F7F7F"/>
+              <w:right w:val="single" w:sz="4" w:space="0" w:color="7F7F7F"/>
+            </w:tcBorders>
+            <w:shd w:val="clear" w:color="000000" w:fill="F2F2F2"/>
+            <w:noWrap/>
+            <w:vAlign w:val="bottom"/>
+            <w:hideMark/>
+          </w:tcPr>
+          <w:p>
+            <w:pPr>
+              <w:spacing w:after="0" w:line="240" w:lineRule="auto"/>
+              <w:rPr>
+                <w:rFonts w:ascii="Calibri" w:eastAsia="Times New Roman" w:hAnsi="Calibri" w:cs="Calibri"/>
+                <w:b/>
+                <w:bCs/>
+                <w:color w:val="FA7D00"/>
+                <w:lang w:val="tr-TR" w:eastAsia="tr-TR"/>
+              </w:rPr>
+            </w:pPr>
+            <w:r>
+              <w:rPr>
+                <w:rFonts w:ascii="Calibri" w:eastAsia="Times New Roman" w:hAnsi="Calibri" w:cs="Calibri"/>
+                <w:b/>
+                <w:bCs/>
+                <w:color w:val="FA7D00"/>
+                <w:lang w:val="tr-TR" w:eastAsia="tr-TR"/>
+              </w:rPr>
+              <w:t>50V</w:t>
+            </w:r>
+          </w:p>
+        </w:tc>
+        <w:tc>
+          <w:tcPr>
+            <w:tcW w:w="1540" w:type="dxa"/>
+            <w:tcBorders>
+              <w:top w:val="nil"/>
+              <w:left w:val="nil"/>
+              <w:bottom w:val="single" w:sz="4" w:space="0" w:color="7F7F7F"/>
+              <w:right w:val="single" w:sz="4" w:space="0" w:color="7F7F7F"/>
+            </w:tcBorders>
+            <w:shd w:val="clear" w:color="000000" w:fill="F2F2F2"/>
+            <w:noWrap/>
+            <w:vAlign w:val="bottom"/>
+            <w:hideMark/>
+          </w:tcPr>
+          <w:p>
+            <w:pPr>
+              <w:spacing w:after="0" w:line="240" w:lineRule="auto"/>
+              <w:rPr>
+                <w:rFonts w:ascii="Calibri" w:eastAsia="Times New Roman" w:hAnsi="Calibri" w:cs="Calibri"/>
+                <w:b/>
+                <w:bCs/>
+                <w:color w:val="FA7D00"/>
+                <w:lang w:val="tr-TR" w:eastAsia="tr-TR"/>
+              </w:rPr>
+            </w:pPr>
+            <w:r>
+              <w:rPr>
+                <w:rFonts w:ascii="Calibri" w:eastAsia="Times New Roman" w:hAnsi="Calibri" w:cs="Calibri"/>
+                <w:b/>
+                <w:bCs/>
+                <w:color w:val="FA7D00"/>
+                <w:lang w:val="tr-TR" w:eastAsia="tr-TR"/>
+              </w:rPr>
+              <w:t>5.8A</w:t>
+            </w:r>
+          </w:p>
+        </w:tc>
+        <w:tc>
+          <w:tcPr>
+            <w:tcW w:w="1020" w:type="dxa"/>
+            <w:tcBorders>
+              <w:top w:val="nil"/>
+              <w:left w:val="nil"/>
+              <w:bottom w:val="single" w:sz="4" w:space="0" w:color="7F7F7F"/>
+              <w:right w:val="single" w:sz="4" w:space="0" w:color="7F7F7F"/>
+            </w:tcBorders>
+            <w:shd w:val="clear" w:color="000000" w:fill="F2F2F2"/>
+            <w:noWrap/>
+            <w:vAlign w:val="bottom"/>
+            <w:hideMark/>
+          </w:tcPr>
+          <w:p>
+            <w:pPr>
+              <w:spacing w:after="0" w:line="240" w:lineRule="auto"/>
+              <w:rPr>
+                <w:rFonts w:ascii="Calibri" w:eastAsia="Times New Roman" w:hAnsi="Calibri" w:cs="Calibri"/>
+                <w:b/>
+                <w:bCs/>
+                <w:color w:val="FA7D00"/>
+                <w:lang w:val="tr-TR" w:eastAsia="tr-TR"/>
+              </w:rPr>
+            </w:pPr>
+            <w:r>
+              <w:rPr>
+                <w:rFonts w:ascii="Calibri" w:eastAsia="Times New Roman" w:hAnsi="Calibri" w:cs="Calibri"/>
+                <w:b/>
+                <w:bCs/>
+                <w:color w:val="FA7D00"/>
+                <w:lang w:val="tr-TR" w:eastAsia="tr-TR"/>
+              </w:rPr>
+              <w:t>$0.99000</w:t>
+            </w:r>
+          </w:p>
+        </w:tc>
+        <w:tc>
+          <w:tcPr>
+            <w:tcW w:w="860" w:type="dxa"/>
+            <w:tcBorders>
+              <w:top w:val="nil"/>
+              <w:left w:val="nil"/>
+              <w:bottom w:val="single" w:sz="4" w:space="0" w:color="7F7F7F"/>
+              <w:right w:val="single" w:sz="4" w:space="0" w:color="7F7F7F"/>
+            </w:tcBorders>
+            <w:shd w:val="clear" w:color="000000" w:fill="F2F2F2"/>
+            <w:noWrap/>
+            <w:vAlign w:val="bottom"/>
+            <w:hideMark/>
+          </w:tcPr>
+          <w:p>
+            <w:pPr>
+              <w:spacing w:after="0" w:line="240" w:lineRule="auto"/>
+              <w:jc w:val="right"/>
+              <w:rPr>
+                <w:rFonts w:ascii="Calibri" w:eastAsia="Times New Roman" w:hAnsi="Calibri" w:cs="Calibri"/>
+                <w:b/>
+                <w:bCs/>
+                <w:color w:val="FA7D00"/>
+                <w:lang w:val="tr-TR" w:eastAsia="tr-TR"/>
+              </w:rPr>
+            </w:pPr>
+            <w:r>
+              <w:rPr>
+                <w:rFonts w:ascii="Calibri" w:eastAsia="Times New Roman" w:hAnsi="Calibri" w:cs="Calibri"/>
+                <w:b/>
+                <w:bCs/>
+                <w:color w:val="FA7D00"/>
+                <w:lang w:val="tr-TR" w:eastAsia="tr-TR"/>
+              </w:rPr>
+              <w:t>1</w:t>
+            </w:r>
+          </w:p>
+        </w:tc>
+      </w:tr>
+      <w:tr>
+        <w:trPr>
+          <w:trHeight w:val="300"/>
+        </w:trPr>
+        <w:tc>
+          <w:tcPr>
+            <w:tcW w:w="1320" w:type="dxa"/>
+            <w:tcBorders>
+              <w:top w:val="nil"/>
+              <w:left w:val="nil"/>
+              <w:bottom w:val="nil"/>
+              <w:right w:val="nil"/>
+            </w:tcBorders>
+            <w:shd w:val="clear" w:color="auto" w:fill="auto"/>
+            <w:noWrap/>
+            <w:vAlign w:val="bottom"/>
+            <w:hideMark/>
+          </w:tcPr>
+          <w:p>
+            <w:pPr>
+              <w:spacing w:after="0" w:line="240" w:lineRule="auto"/>
+              <w:jc w:val="right"/>
+              <w:rPr>
+                <w:rFonts w:ascii="Calibri" w:eastAsia="Times New Roman" w:hAnsi="Calibri" w:cs="Calibri"/>
+                <w:b/>
+                <w:bCs/>
+                <w:color w:val="FA7D00"/>
+                <w:lang w:val="tr-TR" w:eastAsia="tr-TR"/>
+              </w:rPr>
+            </w:pPr>
+          </w:p>
+        </w:tc>
+        <w:tc>
+          <w:tcPr>
+            <w:tcW w:w="2420" w:type="dxa"/>
+            <w:tcBorders>
+              <w:top w:val="nil"/>
+              <w:left w:val="nil"/>
+              <w:bottom w:val="nil"/>
+              <w:right w:val="nil"/>
+            </w:tcBorders>
+            <w:shd w:val="clear" w:color="auto" w:fill="auto"/>
+            <w:noWrap/>
+            <w:vAlign w:val="bottom"/>
+            <w:hideMark/>
+          </w:tcPr>
+          <w:p>
+            <w:pPr>
+              <w:spacing w:after="0" w:line="240" w:lineRule="auto"/>
+              <w:rPr>
+                <w:rFonts w:ascii="Times New Roman" w:eastAsia="Times New Roman" w:hAnsi="Times New Roman" w:cs="Times New Roman"/>
+                <w:sz w:val="20"/>
+                <w:szCs w:val="20"/>
+                <w:lang w:val="tr-TR" w:eastAsia="tr-TR"/>
+              </w:rPr>
+            </w:pPr>
+          </w:p>
+        </w:tc>
+        <w:tc>
+          <w:tcPr>
+            <w:tcW w:w="1460" w:type="dxa"/>
+            <w:tcBorders>
+              <w:top w:val="nil"/>
+              <w:left w:val="nil"/>
+              <w:bottom w:val="nil"/>
+              <w:right w:val="nil"/>
+            </w:tcBorders>
+            <w:shd w:val="clear" w:color="auto" w:fill="auto"/>
+            <w:noWrap/>
+            <w:vAlign w:val="bottom"/>
+            <w:hideMark/>
+          </w:tcPr>
+          <w:p>
+            <w:pPr>
+              <w:spacing w:after="0" w:line="240" w:lineRule="auto"/>
+              <w:rPr>
+                <w:rFonts w:ascii="Times New Roman" w:eastAsia="Times New Roman" w:hAnsi="Times New Roman" w:cs="Times New Roman"/>
+                <w:sz w:val="20"/>
+                <w:szCs w:val="20"/>
+                <w:lang w:val="tr-TR" w:eastAsia="tr-TR"/>
+              </w:rPr>
+            </w:pPr>
+          </w:p>
+        </w:tc>
+        <w:tc>
+          <w:tcPr>
+            <w:tcW w:w="1540" w:type="dxa"/>
+            <w:tcBorders>
+              <w:top w:val="nil"/>
+              <w:left w:val="single" w:sz="4" w:space="0" w:color="7F7F7F"/>
+              <w:bottom w:val="nil"/>
+              <w:right w:val="single" w:sz="4" w:space="0" w:color="7F7F7F"/>
+            </w:tcBorders>
+            <w:shd w:val="clear" w:color="000000" w:fill="FFEB9C"/>
+            <w:noWrap/>
+            <w:vAlign w:val="bottom"/>
+            <w:hideMark/>
+          </w:tcPr>
+          <w:p>
+            <w:pPr>
+              <w:spacing w:after="0" w:line="240" w:lineRule="auto"/>
+              <w:rPr>
+                <w:rFonts w:ascii="Calibri" w:eastAsia="Times New Roman" w:hAnsi="Calibri" w:cs="Calibri"/>
+                <w:color w:val="9C5700"/>
+                <w:lang w:val="tr-TR" w:eastAsia="tr-TR"/>
+              </w:rPr>
+            </w:pPr>
+            <w:r>
+              <w:rPr>
+                <w:rFonts w:ascii="Calibri" w:eastAsia="Times New Roman" w:hAnsi="Calibri" w:cs="Calibri"/>
+                <w:color w:val="9C5700"/>
+                <w:lang w:val="tr-TR" w:eastAsia="tr-TR"/>
+              </w:rPr>
+              <w:t>Total Price</w:t>
+            </w:r>
+          </w:p>
+        </w:tc>
+        <w:tc>
+          <w:tcPr>
+            <w:tcW w:w="1020" w:type="dxa"/>
+            <w:tcBorders>
+              <w:top w:val="nil"/>
+              <w:left w:val="nil"/>
+              <w:bottom w:val="nil"/>
+              <w:right w:val="nil"/>
+            </w:tcBorders>
+            <w:shd w:val="clear" w:color="000000" w:fill="FFC7CE"/>
+            <w:noWrap/>
+            <w:vAlign w:val="bottom"/>
+            <w:hideMark/>
+          </w:tcPr>
+          <w:p>
+            <w:pPr>
+              <w:spacing w:after="0" w:line="240" w:lineRule="auto"/>
+              <w:rPr>
+                <w:rFonts w:ascii="Calibri" w:eastAsia="Times New Roman" w:hAnsi="Calibri" w:cs="Calibri"/>
+                <w:color w:val="9C0006"/>
+                <w:lang w:val="tr-TR" w:eastAsia="tr-TR"/>
+              </w:rPr>
+            </w:pPr>
+            <w:r>
+              <w:rPr>
+                <w:rFonts w:ascii="Calibri" w:eastAsia="Times New Roman" w:hAnsi="Calibri" w:cs="Calibri"/>
+                <w:color w:val="9C0006"/>
+                <w:lang w:val="tr-TR" w:eastAsia="tr-TR"/>
+              </w:rPr>
+              <w:t>$10.78</w:t>
+            </w:r>
+          </w:p>
+        </w:tc>
+        <w:tc>
+          <w:tcPr>
+            <w:tcW w:w="860" w:type="dxa"/>
+            <w:tcBorders>
+              <w:top w:val="nil"/>
+              <w:left w:val="nil"/>
+              <w:bottom w:val="nil"/>
+              <w:right w:val="nil"/>
+            </w:tcBorders>
+            <w:shd w:val="clear" w:color="auto" w:fill="auto"/>
+            <w:noWrap/>
+            <w:vAlign w:val="bottom"/>
+            <w:hideMark/>
+          </w:tcPr>
+          <w:p>
+            <w:pPr>
+              <w:spacing w:after="0" w:line="240" w:lineRule="auto"/>
+              <w:rPr>
+                <w:rFonts w:ascii="Calibri" w:eastAsia="Times New Roman" w:hAnsi="Calibri" w:cs="Calibri"/>
+                <w:color w:val="9C0006"/>
+                <w:lang w:val="tr-TR" w:eastAsia="tr-TR"/>
+              </w:rPr>
+            </w:pPr>
+          </w:p>
+        </w:tc>
+      </w:tr>
+    </w:tbl>
+    <w:p>
+      <w:pPr>
+        <w:rPr>
+          <w:rFonts w:eastAsiaTheme="minorEastAsia"/>
+          <w:lang w:val="tr-TR"/>
+        </w:rPr>
+      </w:pPr>
+    </w:p>
+    <w:p>
+      <w:pPr>
+        <w:rPr>
+          <w:lang w:val="tr-TR"/>
+        </w:rPr>
+      </w:pPr>
+      <w:r>
+        <w:rPr>
+          <w:lang w:val="tr-TR"/>
+        </w:rPr>
+        <w:t xml:space="preserve">Because components ratings are the same as the Cuk Converter, we choose the same components as the Cuk Converter. Component selection reasonings are mentioned in the Question 2. </w:t>
+      </w:r>
+    </w:p>
+    <w:p>
+      <w:pPr>
+        <w:rPr>
+          <w:b/>
+          <w:bCs/>
+          <w:lang w:val="tr-TR"/>
+        </w:rPr>
+      </w:pPr>
+      <w:r>
+        <w:rPr>
+          <w:b/>
+          <w:bCs/>
+          <w:lang w:val="tr-TR"/>
+        </w:rPr>
+        <w:t>d)</w:t>
+      </w:r>
+      <w:bookmarkEnd w:id="0"/>
     </w:p>
     <w:sectPr>
       <w:pgSz w:w="11906" w:h="16838"/>
@@ -2117,4 +3446,16 @@
     </a:ext>
   </a:extLst>
 </a:theme>
+</file>
+
+<file path=customXml/item1.xml><?xml version="1.0" encoding="utf-8"?>
+<b:Sources xmlns:b="http://schemas.openxmlformats.org/officeDocument/2006/bibliography" xmlns="http://schemas.openxmlformats.org/officeDocument/2006/bibliography" SelectedStyle="\APASixthEditionOfficeOnline.xsl" StyleName="APA" Version="6"/>
+</file>
+
+<file path=customXml/itemProps1.xml><?xml version="1.0" encoding="utf-8"?>
+<ds:datastoreItem xmlns:ds="http://schemas.openxmlformats.org/officeDocument/2006/customXml" ds:itemID="{A9D5A460-E4BF-4138-8A8C-3835E0D868B7}">
+  <ds:schemaRefs>
+    <ds:schemaRef ds:uri="http://schemas.openxmlformats.org/officeDocument/2006/bibliography"/>
+  </ds:schemaRefs>
+</ds:datastoreItem>
 </file>
</xml_diff>